<commit_message>
changes after feedback 1
</commit_message>
<xml_diff>
--- a/Assignment_stage 1_Template.docx
+++ b/Assignment_stage 1_Template.docx
@@ -4625,9 +4625,8 @@
       </w:tblPr>
       <w:tblGrid>
         <w:gridCol w:w="754"/>
-        <w:gridCol w:w="1563"/>
         <w:gridCol w:w="2945"/>
-        <w:gridCol w:w="4314"/>
+        <w:gridCol w:w="5765"/>
       </w:tblGrid>
       <w:tr>
         <w:tc>
@@ -4664,7 +4663,7 @@
         </w:tc>
         <w:tc>
           <w:tcPr>
-            <w:tcW w:w="1563" w:type="dxa"/>
+            <w:tcW w:w="2945" w:type="dxa"/>
             <w:shd w:val="clear" w:color="auto" w:fill="4472C4" w:themeFill="accent5"/>
           </w:tcPr>
           <w:p>
@@ -4690,13 +4689,13 @@
                 <w:szCs w:val="24"/>
                 <w:lang w:val="en-AU"/>
               </w:rPr>
-              <w:t>Requirement</w:t>
-            </w:r>
-          </w:p>
-        </w:tc>
-        <w:tc>
-          <w:tcPr>
-            <w:tcW w:w="2945" w:type="dxa"/>
+              <w:t>Function</w:t>
+            </w:r>
+          </w:p>
+        </w:tc>
+        <w:tc>
+          <w:tcPr>
+            <w:tcW w:w="5765" w:type="dxa"/>
             <w:shd w:val="clear" w:color="auto" w:fill="4472C4" w:themeFill="accent5"/>
           </w:tcPr>
           <w:p>
@@ -4722,38 +4721,6 @@
                 <w:szCs w:val="24"/>
                 <w:lang w:val="en-AU"/>
               </w:rPr>
-              <w:t>Function</w:t>
-            </w:r>
-          </w:p>
-        </w:tc>
-        <w:tc>
-          <w:tcPr>
-            <w:tcW w:w="4314" w:type="dxa"/>
-            <w:shd w:val="clear" w:color="auto" w:fill="4472C4" w:themeFill="accent5"/>
-          </w:tcPr>
-          <w:p>
-            <w:pPr>
-              <w:jc w:val="center"/>
-              <w:rPr>
-                <w:rFonts w:ascii="Times New Roman" w:hAnsi="Times New Roman" w:cs="Times New Roman"/>
-                <w:b/>
-                <w:bCs/>
-                <w:color w:val="FFFFFF" w:themeColor="background1"/>
-                <w:sz w:val="24"/>
-                <w:szCs w:val="24"/>
-                <w:lang w:val="en-AU"/>
-              </w:rPr>
-            </w:pPr>
-            <w:r>
-              <w:rPr>
-                <w:rFonts w:ascii="Times New Roman" w:hAnsi="Times New Roman" w:cs="Times New Roman"/>
-                <w:b/>
-                <w:bCs/>
-                <w:color w:val="FFFFFF" w:themeColor="background1"/>
-                <w:sz w:val="24"/>
-                <w:szCs w:val="24"/>
-                <w:lang w:val="en-AU"/>
-              </w:rPr>
               <w:t>Description</w:t>
             </w:r>
           </w:p>
@@ -4788,33 +4755,6 @@
         </w:tc>
         <w:tc>
           <w:tcPr>
-            <w:tcW w:w="1563" w:type="dxa"/>
-            <w:vMerge w:val="restart"/>
-            <w:shd w:val="clear" w:color="auto" w:fill="E7E6E6" w:themeFill="background2"/>
-            <w:vAlign w:val="center"/>
-          </w:tcPr>
-          <w:p>
-            <w:pPr>
-              <w:rPr>
-                <w:rFonts w:ascii="Times New Roman" w:hAnsi="Times New Roman" w:cs="Times New Roman"/>
-                <w:sz w:val="24"/>
-                <w:szCs w:val="24"/>
-                <w:lang w:val="en-AU"/>
-              </w:rPr>
-            </w:pPr>
-            <w:r>
-              <w:rPr>
-                <w:rFonts w:ascii="Times New Roman" w:hAnsi="Times New Roman" w:cs="Times New Roman"/>
-                <w:sz w:val="24"/>
-                <w:szCs w:val="24"/>
-                <w:lang w:val="en-AU"/>
-              </w:rPr>
-              <w:t>Start-up Page</w:t>
-            </w:r>
-          </w:p>
-        </w:tc>
-        <w:tc>
-          <w:tcPr>
             <w:tcW w:w="2945" w:type="dxa"/>
           </w:tcPr>
           <w:p>
@@ -4840,7 +4780,7 @@
         </w:tc>
         <w:tc>
           <w:tcPr>
-            <w:tcW w:w="4314" w:type="dxa"/>
+            <w:tcW w:w="5765" w:type="dxa"/>
           </w:tcPr>
           <w:p>
             <w:pPr>
@@ -4894,24 +4834,6 @@
         </w:tc>
         <w:tc>
           <w:tcPr>
-            <w:tcW w:w="1563" w:type="dxa"/>
-            <w:vMerge/>
-            <w:shd w:val="clear" w:color="auto" w:fill="E7E6E6" w:themeFill="background2"/>
-          </w:tcPr>
-          <w:p>
-            <w:pPr>
-              <w:jc w:val="both"/>
-              <w:rPr>
-                <w:rFonts w:ascii="Times New Roman" w:hAnsi="Times New Roman" w:cs="Times New Roman"/>
-                <w:sz w:val="24"/>
-                <w:szCs w:val="24"/>
-                <w:lang w:val="en-AU"/>
-              </w:rPr>
-            </w:pPr>
-          </w:p>
-        </w:tc>
-        <w:tc>
-          <w:tcPr>
             <w:tcW w:w="2945" w:type="dxa"/>
           </w:tcPr>
           <w:p>
@@ -4937,7 +4859,7 @@
         </w:tc>
         <w:tc>
           <w:tcPr>
-            <w:tcW w:w="4314" w:type="dxa"/>
+            <w:tcW w:w="5765" w:type="dxa"/>
           </w:tcPr>
           <w:p>
             <w:pPr>
@@ -4991,24 +4913,6 @@
         </w:tc>
         <w:tc>
           <w:tcPr>
-            <w:tcW w:w="1563" w:type="dxa"/>
-            <w:vMerge/>
-            <w:shd w:val="clear" w:color="auto" w:fill="E7E6E6" w:themeFill="background2"/>
-          </w:tcPr>
-          <w:p>
-            <w:pPr>
-              <w:jc w:val="both"/>
-              <w:rPr>
-                <w:rFonts w:ascii="Times New Roman" w:hAnsi="Times New Roman" w:cs="Times New Roman"/>
-                <w:sz w:val="24"/>
-                <w:szCs w:val="24"/>
-                <w:lang w:val="en-AU"/>
-              </w:rPr>
-            </w:pPr>
-          </w:p>
-        </w:tc>
-        <w:tc>
-          <w:tcPr>
             <w:tcW w:w="2945" w:type="dxa"/>
           </w:tcPr>
           <w:p>
@@ -5028,22 +4932,13 @@
                 <w:szCs w:val="24"/>
                 <w:lang w:val="en-AU"/>
               </w:rPr>
-              <w:t xml:space="preserve">Display </w:t>
-            </w:r>
-            <w:r>
-              <w:rPr>
-                <w:rFonts w:ascii="Times New Roman" w:hAnsi="Times New Roman" w:cs="Times New Roman"/>
-                <w:sz w:val="24"/>
-                <w:szCs w:val="24"/>
-                <w:lang w:val="en-AU"/>
-              </w:rPr>
-              <w:t>top players</w:t>
-            </w:r>
-          </w:p>
-        </w:tc>
-        <w:tc>
-          <w:tcPr>
-            <w:tcW w:w="4314" w:type="dxa"/>
+              <w:t>Display top players</w:t>
+            </w:r>
+          </w:p>
+        </w:tc>
+        <w:tc>
+          <w:tcPr>
+            <w:tcW w:w="5765" w:type="dxa"/>
           </w:tcPr>
           <w:p>
             <w:pPr>
@@ -5097,24 +4992,6 @@
         </w:tc>
         <w:tc>
           <w:tcPr>
-            <w:tcW w:w="1563" w:type="dxa"/>
-            <w:vMerge/>
-            <w:shd w:val="clear" w:color="auto" w:fill="E7E6E6" w:themeFill="background2"/>
-          </w:tcPr>
-          <w:p>
-            <w:pPr>
-              <w:jc w:val="both"/>
-              <w:rPr>
-                <w:rFonts w:ascii="Times New Roman" w:hAnsi="Times New Roman" w:cs="Times New Roman"/>
-                <w:sz w:val="24"/>
-                <w:szCs w:val="24"/>
-                <w:lang w:val="en-AU"/>
-              </w:rPr>
-            </w:pPr>
-          </w:p>
-        </w:tc>
-        <w:tc>
-          <w:tcPr>
             <w:tcW w:w="2945" w:type="dxa"/>
           </w:tcPr>
           <w:p>
@@ -5140,7 +5017,7 @@
         </w:tc>
         <w:tc>
           <w:tcPr>
-            <w:tcW w:w="4314" w:type="dxa"/>
+            <w:tcW w:w="5765" w:type="dxa"/>
           </w:tcPr>
           <w:p>
             <w:pPr>
@@ -5194,24 +5071,6 @@
         </w:tc>
         <w:tc>
           <w:tcPr>
-            <w:tcW w:w="1563" w:type="dxa"/>
-            <w:vMerge/>
-            <w:shd w:val="clear" w:color="auto" w:fill="E7E6E6" w:themeFill="background2"/>
-          </w:tcPr>
-          <w:p>
-            <w:pPr>
-              <w:jc w:val="both"/>
-              <w:rPr>
-                <w:rFonts w:ascii="Times New Roman" w:hAnsi="Times New Roman" w:cs="Times New Roman"/>
-                <w:sz w:val="24"/>
-                <w:szCs w:val="24"/>
-                <w:lang w:val="en-AU"/>
-              </w:rPr>
-            </w:pPr>
-          </w:p>
-        </w:tc>
-        <w:tc>
-          <w:tcPr>
             <w:tcW w:w="2945" w:type="dxa"/>
           </w:tcPr>
           <w:p>
@@ -5237,7 +5096,7 @@
         </w:tc>
         <w:tc>
           <w:tcPr>
-            <w:tcW w:w="4314" w:type="dxa"/>
+            <w:tcW w:w="5765" w:type="dxa"/>
           </w:tcPr>
           <w:p>
             <w:pPr>
@@ -5291,33 +5150,6 @@
         </w:tc>
         <w:tc>
           <w:tcPr>
-            <w:tcW w:w="1563" w:type="dxa"/>
-            <w:vMerge w:val="restart"/>
-            <w:shd w:val="clear" w:color="auto" w:fill="E7E6E6" w:themeFill="background2"/>
-            <w:vAlign w:val="center"/>
-          </w:tcPr>
-          <w:p>
-            <w:pPr>
-              <w:rPr>
-                <w:rFonts w:ascii="Times New Roman" w:hAnsi="Times New Roman" w:cs="Times New Roman"/>
-                <w:sz w:val="24"/>
-                <w:szCs w:val="24"/>
-                <w:lang w:val="en-AU"/>
-              </w:rPr>
-            </w:pPr>
-            <w:r>
-              <w:rPr>
-                <w:rFonts w:ascii="Times New Roman" w:hAnsi="Times New Roman" w:cs="Times New Roman"/>
-                <w:sz w:val="24"/>
-                <w:szCs w:val="24"/>
-                <w:lang w:val="en-AU"/>
-              </w:rPr>
-              <w:t>Configure Page</w:t>
-            </w:r>
-          </w:p>
-        </w:tc>
-        <w:tc>
-          <w:tcPr>
             <w:tcW w:w="2945" w:type="dxa"/>
           </w:tcPr>
           <w:p>
@@ -5337,31 +5169,13 @@
                 <w:szCs w:val="24"/>
                 <w:lang w:val="en-AU"/>
               </w:rPr>
-              <w:t>Choose the mo</w:t>
-            </w:r>
-            <w:r>
-              <w:rPr>
-                <w:rFonts w:ascii="Times New Roman" w:hAnsi="Times New Roman" w:cs="Times New Roman"/>
-                <w:sz w:val="24"/>
-                <w:szCs w:val="24"/>
-                <w:lang w:val="en-AU"/>
-              </w:rPr>
-              <w:t>de</w:t>
-            </w:r>
-            <w:r>
-              <w:rPr>
-                <w:rFonts w:ascii="Times New Roman" w:hAnsi="Times New Roman" w:cs="Times New Roman"/>
-                <w:sz w:val="24"/>
-                <w:szCs w:val="24"/>
-                <w:lang w:val="en-AU"/>
-              </w:rPr>
-              <w:t xml:space="preserve"> of the game</w:t>
-            </w:r>
-          </w:p>
-        </w:tc>
-        <w:tc>
-          <w:tcPr>
-            <w:tcW w:w="4314" w:type="dxa"/>
+              <w:t>Choose the mode of the game</w:t>
+            </w:r>
+          </w:p>
+        </w:tc>
+        <w:tc>
+          <w:tcPr>
+            <w:tcW w:w="5765" w:type="dxa"/>
           </w:tcPr>
           <w:p>
             <w:pPr>
@@ -5415,24 +5229,6 @@
         </w:tc>
         <w:tc>
           <w:tcPr>
-            <w:tcW w:w="1563" w:type="dxa"/>
-            <w:vMerge/>
-            <w:shd w:val="clear" w:color="auto" w:fill="E7E6E6" w:themeFill="background2"/>
-          </w:tcPr>
-          <w:p>
-            <w:pPr>
-              <w:jc w:val="both"/>
-              <w:rPr>
-                <w:rFonts w:ascii="Times New Roman" w:hAnsi="Times New Roman" w:cs="Times New Roman"/>
-                <w:sz w:val="24"/>
-                <w:szCs w:val="24"/>
-                <w:lang w:val="en-AU"/>
-              </w:rPr>
-            </w:pPr>
-          </w:p>
-        </w:tc>
-        <w:tc>
-          <w:tcPr>
             <w:tcW w:w="2945" w:type="dxa"/>
           </w:tcPr>
           <w:p>
@@ -5458,7 +5254,7 @@
         </w:tc>
         <w:tc>
           <w:tcPr>
-            <w:tcW w:w="4314" w:type="dxa"/>
+            <w:tcW w:w="5765" w:type="dxa"/>
           </w:tcPr>
           <w:p>
             <w:pPr>
@@ -5512,24 +5308,6 @@
         </w:tc>
         <w:tc>
           <w:tcPr>
-            <w:tcW w:w="1563" w:type="dxa"/>
-            <w:vMerge/>
-            <w:shd w:val="clear" w:color="auto" w:fill="E7E6E6" w:themeFill="background2"/>
-          </w:tcPr>
-          <w:p>
-            <w:pPr>
-              <w:jc w:val="both"/>
-              <w:rPr>
-                <w:rFonts w:ascii="Times New Roman" w:hAnsi="Times New Roman" w:cs="Times New Roman"/>
-                <w:sz w:val="24"/>
-                <w:szCs w:val="24"/>
-                <w:lang w:val="en-AU"/>
-              </w:rPr>
-            </w:pPr>
-          </w:p>
-        </w:tc>
-        <w:tc>
-          <w:tcPr>
             <w:tcW w:w="2945" w:type="dxa"/>
           </w:tcPr>
           <w:p>
@@ -5555,7 +5333,7 @@
         </w:tc>
         <w:tc>
           <w:tcPr>
-            <w:tcW w:w="4314" w:type="dxa"/>
+            <w:tcW w:w="5765" w:type="dxa"/>
           </w:tcPr>
           <w:p>
             <w:pPr>
@@ -5609,24 +5387,6 @@
         </w:tc>
         <w:tc>
           <w:tcPr>
-            <w:tcW w:w="1563" w:type="dxa"/>
-            <w:vMerge/>
-            <w:shd w:val="clear" w:color="auto" w:fill="E7E6E6" w:themeFill="background2"/>
-          </w:tcPr>
-          <w:p>
-            <w:pPr>
-              <w:jc w:val="both"/>
-              <w:rPr>
-                <w:rFonts w:ascii="Times New Roman" w:hAnsi="Times New Roman" w:cs="Times New Roman"/>
-                <w:sz w:val="24"/>
-                <w:szCs w:val="24"/>
-                <w:lang w:val="en-AU"/>
-              </w:rPr>
-            </w:pPr>
-          </w:p>
-        </w:tc>
-        <w:tc>
-          <w:tcPr>
             <w:tcW w:w="2945" w:type="dxa"/>
           </w:tcPr>
           <w:p>
@@ -5652,7 +5412,7 @@
         </w:tc>
         <w:tc>
           <w:tcPr>
-            <w:tcW w:w="4314" w:type="dxa"/>
+            <w:tcW w:w="5765" w:type="dxa"/>
           </w:tcPr>
           <w:p>
             <w:pPr>
@@ -5706,33 +5466,6 @@
         </w:tc>
         <w:tc>
           <w:tcPr>
-            <w:tcW w:w="1563" w:type="dxa"/>
-            <w:vMerge w:val="restart"/>
-            <w:shd w:val="clear" w:color="auto" w:fill="E7E6E6" w:themeFill="background2"/>
-            <w:vAlign w:val="center"/>
-          </w:tcPr>
-          <w:p>
-            <w:pPr>
-              <w:rPr>
-                <w:rFonts w:ascii="Times New Roman" w:hAnsi="Times New Roman" w:cs="Times New Roman"/>
-                <w:sz w:val="24"/>
-                <w:szCs w:val="24"/>
-                <w:lang w:val="en-AU"/>
-              </w:rPr>
-            </w:pPr>
-            <w:r>
-              <w:rPr>
-                <w:rFonts w:ascii="Times New Roman" w:hAnsi="Times New Roman" w:cs="Times New Roman"/>
-                <w:sz w:val="24"/>
-                <w:szCs w:val="24"/>
-                <w:lang w:val="en-AU"/>
-              </w:rPr>
-              <w:t>Game Control</w:t>
-            </w:r>
-          </w:p>
-        </w:tc>
-        <w:tc>
-          <w:tcPr>
             <w:tcW w:w="2945" w:type="dxa"/>
           </w:tcPr>
           <w:p>
@@ -5758,7 +5491,7 @@
         </w:tc>
         <w:tc>
           <w:tcPr>
-            <w:tcW w:w="4314" w:type="dxa"/>
+            <w:tcW w:w="5765" w:type="dxa"/>
           </w:tcPr>
           <w:p>
             <w:pPr>
@@ -5806,31 +5539,12 @@
                 <w:szCs w:val="24"/>
                 <w:lang w:val="en-AU"/>
               </w:rPr>
-              <w:lastRenderedPageBreak/>
               <w:t>FR11</w:t>
             </w:r>
           </w:p>
         </w:tc>
         <w:tc>
           <w:tcPr>
-            <w:tcW w:w="1563" w:type="dxa"/>
-            <w:vMerge/>
-            <w:shd w:val="clear" w:color="auto" w:fill="E7E6E6" w:themeFill="background2"/>
-          </w:tcPr>
-          <w:p>
-            <w:pPr>
-              <w:jc w:val="both"/>
-              <w:rPr>
-                <w:rFonts w:ascii="Times New Roman" w:hAnsi="Times New Roman" w:cs="Times New Roman"/>
-                <w:sz w:val="24"/>
-                <w:szCs w:val="24"/>
-                <w:lang w:val="en-AU"/>
-              </w:rPr>
-            </w:pPr>
-          </w:p>
-        </w:tc>
-        <w:tc>
-          <w:tcPr>
             <w:tcW w:w="2945" w:type="dxa"/>
           </w:tcPr>
           <w:p>
@@ -5856,7 +5570,7 @@
         </w:tc>
         <w:tc>
           <w:tcPr>
-            <w:tcW w:w="4314" w:type="dxa"/>
+            <w:tcW w:w="5765" w:type="dxa"/>
           </w:tcPr>
           <w:p>
             <w:pPr>
@@ -5910,24 +5624,6 @@
         </w:tc>
         <w:tc>
           <w:tcPr>
-            <w:tcW w:w="1563" w:type="dxa"/>
-            <w:vMerge/>
-            <w:shd w:val="clear" w:color="auto" w:fill="E7E6E6" w:themeFill="background2"/>
-          </w:tcPr>
-          <w:p>
-            <w:pPr>
-              <w:jc w:val="both"/>
-              <w:rPr>
-                <w:rFonts w:ascii="Times New Roman" w:hAnsi="Times New Roman" w:cs="Times New Roman"/>
-                <w:sz w:val="24"/>
-                <w:szCs w:val="24"/>
-                <w:lang w:val="en-AU"/>
-              </w:rPr>
-            </w:pPr>
-          </w:p>
-        </w:tc>
-        <w:tc>
-          <w:tcPr>
             <w:tcW w:w="2945" w:type="dxa"/>
           </w:tcPr>
           <w:p>
@@ -5953,7 +5649,7 @@
         </w:tc>
         <w:tc>
           <w:tcPr>
-            <w:tcW w:w="4314" w:type="dxa"/>
+            <w:tcW w:w="5765" w:type="dxa"/>
           </w:tcPr>
           <w:p>
             <w:pPr>
@@ -5973,27 +5669,7 @@
                 <w:szCs w:val="24"/>
                 <w:lang w:val="en-AU"/>
               </w:rPr>
-              <w:t xml:space="preserve">The </w:t>
-            </w:r>
-            <w:proofErr w:type="gramStart"/>
-            <w:r>
-              <w:rPr>
-                <w:rFonts w:ascii="Times New Roman" w:hAnsi="Times New Roman" w:cs="Times New Roman"/>
-                <w:sz w:val="24"/>
-                <w:szCs w:val="24"/>
-                <w:lang w:val="en-AU"/>
-              </w:rPr>
-              <w:t>up arrow</w:t>
-            </w:r>
-            <w:proofErr w:type="gramEnd"/>
-            <w:r>
-              <w:rPr>
-                <w:rFonts w:ascii="Times New Roman" w:hAnsi="Times New Roman" w:cs="Times New Roman"/>
-                <w:sz w:val="24"/>
-                <w:szCs w:val="24"/>
-                <w:lang w:val="en-AU"/>
-              </w:rPr>
-              <w:t xml:space="preserve"> key will rotate the block 90 degree clockwise</w:t>
+              <w:t>The up-arrow key will rotate the block 90 degree clockwise</w:t>
             </w:r>
           </w:p>
         </w:tc>
@@ -6021,30 +5697,13 @@
                 <w:szCs w:val="24"/>
                 <w:lang w:val="en-AU"/>
               </w:rPr>
+              <w:lastRenderedPageBreak/>
               <w:t>FR13</w:t>
             </w:r>
           </w:p>
         </w:tc>
         <w:tc>
           <w:tcPr>
-            <w:tcW w:w="1563" w:type="dxa"/>
-            <w:vMerge/>
-            <w:shd w:val="clear" w:color="auto" w:fill="E7E6E6" w:themeFill="background2"/>
-          </w:tcPr>
-          <w:p>
-            <w:pPr>
-              <w:jc w:val="both"/>
-              <w:rPr>
-                <w:rFonts w:ascii="Times New Roman" w:hAnsi="Times New Roman" w:cs="Times New Roman"/>
-                <w:sz w:val="24"/>
-                <w:szCs w:val="24"/>
-                <w:lang w:val="en-AU"/>
-              </w:rPr>
-            </w:pPr>
-          </w:p>
-        </w:tc>
-        <w:tc>
-          <w:tcPr>
             <w:tcW w:w="2945" w:type="dxa"/>
           </w:tcPr>
           <w:p>
@@ -6070,7 +5729,7 @@
         </w:tc>
         <w:tc>
           <w:tcPr>
-            <w:tcW w:w="4314" w:type="dxa"/>
+            <w:tcW w:w="5765" w:type="dxa"/>
           </w:tcPr>
           <w:p>
             <w:pPr>
@@ -6124,24 +5783,6 @@
         </w:tc>
         <w:tc>
           <w:tcPr>
-            <w:tcW w:w="1563" w:type="dxa"/>
-            <w:vMerge/>
-            <w:shd w:val="clear" w:color="auto" w:fill="E7E6E6" w:themeFill="background2"/>
-          </w:tcPr>
-          <w:p>
-            <w:pPr>
-              <w:jc w:val="both"/>
-              <w:rPr>
-                <w:rFonts w:ascii="Times New Roman" w:hAnsi="Times New Roman" w:cs="Times New Roman"/>
-                <w:sz w:val="24"/>
-                <w:szCs w:val="24"/>
-                <w:lang w:val="en-AU"/>
-              </w:rPr>
-            </w:pPr>
-          </w:p>
-        </w:tc>
-        <w:tc>
-          <w:tcPr>
             <w:tcW w:w="2945" w:type="dxa"/>
           </w:tcPr>
           <w:p>
@@ -6167,7 +5808,7 @@
         </w:tc>
         <w:tc>
           <w:tcPr>
-            <w:tcW w:w="4314" w:type="dxa"/>
+            <w:tcW w:w="5765" w:type="dxa"/>
           </w:tcPr>
           <w:p>
             <w:pPr>
@@ -6221,24 +5862,6 @@
         </w:tc>
         <w:tc>
           <w:tcPr>
-            <w:tcW w:w="1563" w:type="dxa"/>
-            <w:vMerge/>
-            <w:shd w:val="clear" w:color="auto" w:fill="E7E6E6" w:themeFill="background2"/>
-          </w:tcPr>
-          <w:p>
-            <w:pPr>
-              <w:jc w:val="both"/>
-              <w:rPr>
-                <w:rFonts w:ascii="Times New Roman" w:hAnsi="Times New Roman" w:cs="Times New Roman"/>
-                <w:sz w:val="24"/>
-                <w:szCs w:val="24"/>
-                <w:lang w:val="en-AU"/>
-              </w:rPr>
-            </w:pPr>
-          </w:p>
-        </w:tc>
-        <w:tc>
-          <w:tcPr>
             <w:tcW w:w="2945" w:type="dxa"/>
           </w:tcPr>
           <w:p>
@@ -6264,7 +5887,7 @@
         </w:tc>
         <w:tc>
           <w:tcPr>
-            <w:tcW w:w="4314" w:type="dxa"/>
+            <w:tcW w:w="5765" w:type="dxa"/>
           </w:tcPr>
           <w:p>
             <w:pPr>
@@ -6318,24 +5941,6 @@
         </w:tc>
         <w:tc>
           <w:tcPr>
-            <w:tcW w:w="1563" w:type="dxa"/>
-            <w:vMerge/>
-            <w:shd w:val="clear" w:color="auto" w:fill="E7E6E6" w:themeFill="background2"/>
-          </w:tcPr>
-          <w:p>
-            <w:pPr>
-              <w:jc w:val="both"/>
-              <w:rPr>
-                <w:rFonts w:ascii="Times New Roman" w:hAnsi="Times New Roman" w:cs="Times New Roman"/>
-                <w:sz w:val="24"/>
-                <w:szCs w:val="24"/>
-                <w:lang w:val="en-AU"/>
-              </w:rPr>
-            </w:pPr>
-          </w:p>
-        </w:tc>
-        <w:tc>
-          <w:tcPr>
             <w:tcW w:w="2945" w:type="dxa"/>
           </w:tcPr>
           <w:p>
@@ -6361,7 +5966,7 @@
         </w:tc>
         <w:tc>
           <w:tcPr>
-            <w:tcW w:w="4314" w:type="dxa"/>
+            <w:tcW w:w="5765" w:type="dxa"/>
           </w:tcPr>
           <w:p>
             <w:pPr>
@@ -6415,32 +6020,6 @@
         </w:tc>
         <w:tc>
           <w:tcPr>
-            <w:tcW w:w="1563" w:type="dxa"/>
-            <w:shd w:val="clear" w:color="auto" w:fill="E7E6E6" w:themeFill="background2"/>
-          </w:tcPr>
-          <w:p>
-            <w:pPr>
-              <w:jc w:val="both"/>
-              <w:rPr>
-                <w:rFonts w:ascii="Times New Roman" w:hAnsi="Times New Roman" w:cs="Times New Roman"/>
-                <w:sz w:val="24"/>
-                <w:szCs w:val="24"/>
-                <w:lang w:val="en-AU"/>
-              </w:rPr>
-            </w:pPr>
-            <w:r>
-              <w:rPr>
-                <w:rFonts w:ascii="Times New Roman" w:hAnsi="Times New Roman" w:cs="Times New Roman"/>
-                <w:sz w:val="24"/>
-                <w:szCs w:val="24"/>
-                <w:lang w:val="en-AU"/>
-              </w:rPr>
-              <w:t>Game Scoring</w:t>
-            </w:r>
-          </w:p>
-        </w:tc>
-        <w:tc>
-          <w:tcPr>
             <w:tcW w:w="2945" w:type="dxa"/>
           </w:tcPr>
           <w:p>
@@ -6466,7 +6045,7 @@
         </w:tc>
         <w:tc>
           <w:tcPr>
-            <w:tcW w:w="4314" w:type="dxa"/>
+            <w:tcW w:w="5765" w:type="dxa"/>
           </w:tcPr>
           <w:p>
             <w:pPr>
@@ -6520,32 +6099,6 @@
         </w:tc>
         <w:tc>
           <w:tcPr>
-            <w:tcW w:w="1563" w:type="dxa"/>
-            <w:shd w:val="clear" w:color="auto" w:fill="E7E6E6" w:themeFill="background2"/>
-          </w:tcPr>
-          <w:p>
-            <w:pPr>
-              <w:jc w:val="both"/>
-              <w:rPr>
-                <w:rFonts w:ascii="Times New Roman" w:hAnsi="Times New Roman" w:cs="Times New Roman"/>
-                <w:sz w:val="24"/>
-                <w:szCs w:val="24"/>
-                <w:lang w:val="en-AU"/>
-              </w:rPr>
-            </w:pPr>
-            <w:r>
-              <w:rPr>
-                <w:rFonts w:ascii="Times New Roman" w:hAnsi="Times New Roman" w:cs="Times New Roman"/>
-                <w:sz w:val="24"/>
-                <w:szCs w:val="24"/>
-                <w:lang w:val="en-AU"/>
-              </w:rPr>
-              <w:t>Game Extension</w:t>
-            </w:r>
-          </w:p>
-        </w:tc>
-        <w:tc>
-          <w:tcPr>
             <w:tcW w:w="2945" w:type="dxa"/>
           </w:tcPr>
           <w:p>
@@ -6571,7 +6124,7 @@
         </w:tc>
         <w:tc>
           <w:tcPr>
-            <w:tcW w:w="4314" w:type="dxa"/>
+            <w:tcW w:w="5765" w:type="dxa"/>
           </w:tcPr>
           <w:p>
             <w:pPr>
@@ -6625,32 +6178,6 @@
         </w:tc>
         <w:tc>
           <w:tcPr>
-            <w:tcW w:w="1563" w:type="dxa"/>
-            <w:shd w:val="clear" w:color="auto" w:fill="E7E6E6" w:themeFill="background2"/>
-          </w:tcPr>
-          <w:p>
-            <w:pPr>
-              <w:jc w:val="both"/>
-              <w:rPr>
-                <w:rFonts w:ascii="Times New Roman" w:hAnsi="Times New Roman" w:cs="Times New Roman"/>
-                <w:sz w:val="24"/>
-                <w:szCs w:val="24"/>
-                <w:lang w:val="en-AU"/>
-              </w:rPr>
-            </w:pPr>
-            <w:r>
-              <w:rPr>
-                <w:rFonts w:ascii="Times New Roman" w:hAnsi="Times New Roman" w:cs="Times New Roman"/>
-                <w:sz w:val="24"/>
-                <w:szCs w:val="24"/>
-                <w:lang w:val="en-AU"/>
-              </w:rPr>
-              <w:t>AI Mode</w:t>
-            </w:r>
-          </w:p>
-        </w:tc>
-        <w:tc>
-          <w:tcPr>
             <w:tcW w:w="2945" w:type="dxa"/>
           </w:tcPr>
           <w:p>
@@ -6676,7 +6203,7 @@
         </w:tc>
         <w:tc>
           <w:tcPr>
-            <w:tcW w:w="4314" w:type="dxa"/>
+            <w:tcW w:w="5765" w:type="dxa"/>
           </w:tcPr>
           <w:p>
             <w:pPr>
@@ -6730,32 +6257,6 @@
         </w:tc>
         <w:tc>
           <w:tcPr>
-            <w:tcW w:w="1563" w:type="dxa"/>
-            <w:shd w:val="clear" w:color="auto" w:fill="E7E6E6" w:themeFill="background2"/>
-          </w:tcPr>
-          <w:p>
-            <w:pPr>
-              <w:jc w:val="both"/>
-              <w:rPr>
-                <w:rFonts w:ascii="Times New Roman" w:hAnsi="Times New Roman" w:cs="Times New Roman"/>
-                <w:sz w:val="24"/>
-                <w:szCs w:val="24"/>
-                <w:lang w:val="en-AU"/>
-              </w:rPr>
-            </w:pPr>
-            <w:r>
-              <w:rPr>
-                <w:rFonts w:ascii="Times New Roman" w:hAnsi="Times New Roman" w:cs="Times New Roman"/>
-                <w:sz w:val="24"/>
-                <w:szCs w:val="24"/>
-                <w:lang w:val="en-AU"/>
-              </w:rPr>
-              <w:t>Gameplay Page</w:t>
-            </w:r>
-          </w:p>
-        </w:tc>
-        <w:tc>
-          <w:tcPr>
             <w:tcW w:w="2945" w:type="dxa"/>
           </w:tcPr>
           <w:p>
@@ -6781,7 +6282,7 @@
         </w:tc>
         <w:tc>
           <w:tcPr>
-            <w:tcW w:w="4314" w:type="dxa"/>
+            <w:tcW w:w="5765" w:type="dxa"/>
           </w:tcPr>
           <w:p>
             <w:pPr>
@@ -6835,33 +6336,6 @@
         </w:tc>
         <w:tc>
           <w:tcPr>
-            <w:tcW w:w="1563" w:type="dxa"/>
-            <w:vMerge w:val="restart"/>
-            <w:shd w:val="clear" w:color="auto" w:fill="E7E6E6" w:themeFill="background2"/>
-            <w:vAlign w:val="center"/>
-          </w:tcPr>
-          <w:p>
-            <w:pPr>
-              <w:rPr>
-                <w:rFonts w:ascii="Times New Roman" w:hAnsi="Times New Roman" w:cs="Times New Roman"/>
-                <w:sz w:val="24"/>
-                <w:szCs w:val="24"/>
-                <w:lang w:val="en-AU"/>
-              </w:rPr>
-            </w:pPr>
-            <w:r>
-              <w:rPr>
-                <w:rFonts w:ascii="Times New Roman" w:hAnsi="Times New Roman" w:cs="Times New Roman"/>
-                <w:sz w:val="24"/>
-                <w:szCs w:val="24"/>
-                <w:lang w:val="en-AU"/>
-              </w:rPr>
-              <w:t>Game Completion</w:t>
-            </w:r>
-          </w:p>
-        </w:tc>
-        <w:tc>
-          <w:tcPr>
             <w:tcW w:w="2945" w:type="dxa"/>
           </w:tcPr>
           <w:p>
@@ -6887,7 +6361,7 @@
         </w:tc>
         <w:tc>
           <w:tcPr>
-            <w:tcW w:w="4314" w:type="dxa"/>
+            <w:tcW w:w="5765" w:type="dxa"/>
           </w:tcPr>
           <w:p>
             <w:pPr>
@@ -6935,26 +6409,17 @@
                 <w:szCs w:val="24"/>
                 <w:lang w:val="en-AU"/>
               </w:rPr>
-              <w:t>FR22</w:t>
-            </w:r>
-          </w:p>
-        </w:tc>
-        <w:tc>
-          <w:tcPr>
-            <w:tcW w:w="1563" w:type="dxa"/>
-            <w:vMerge/>
-            <w:shd w:val="clear" w:color="auto" w:fill="E7E6E6" w:themeFill="background2"/>
-          </w:tcPr>
-          <w:p>
-            <w:pPr>
-              <w:jc w:val="both"/>
-              <w:rPr>
-                <w:rFonts w:ascii="Times New Roman" w:hAnsi="Times New Roman" w:cs="Times New Roman"/>
-                <w:sz w:val="24"/>
-                <w:szCs w:val="24"/>
-                <w:lang w:val="en-AU"/>
-              </w:rPr>
-            </w:pPr>
+              <w:t>FR2</w:t>
+            </w:r>
+            <w:r>
+              <w:rPr>
+                <w:rFonts w:ascii="Times New Roman" w:hAnsi="Times New Roman" w:cs="Times New Roman"/>
+                <w:sz w:val="24"/>
+                <w:szCs w:val="24"/>
+                <w:lang w:val="en-AU"/>
+              </w:rPr>
+              <w:t>2</w:t>
+            </w:r>
           </w:p>
         </w:tc>
         <w:tc>
@@ -6978,110 +6443,13 @@
                 <w:szCs w:val="24"/>
                 <w:lang w:val="en-AU"/>
               </w:rPr>
-              <w:t>Exit the game</w:t>
-            </w:r>
-          </w:p>
-        </w:tc>
-        <w:tc>
-          <w:tcPr>
-            <w:tcW w:w="4314" w:type="dxa"/>
-          </w:tcPr>
-          <w:p>
-            <w:pPr>
-              <w:spacing w:line="276" w:lineRule="auto"/>
-              <w:jc w:val="both"/>
-              <w:rPr>
-                <w:rFonts w:ascii="Times New Roman" w:hAnsi="Times New Roman" w:cs="Times New Roman"/>
-                <w:sz w:val="24"/>
-                <w:szCs w:val="24"/>
-                <w:lang w:val="en-AU"/>
-              </w:rPr>
-            </w:pPr>
-            <w:r>
-              <w:rPr>
-                <w:rFonts w:ascii="Times New Roman" w:hAnsi="Times New Roman" w:cs="Times New Roman"/>
-                <w:sz w:val="24"/>
-                <w:szCs w:val="24"/>
-                <w:lang w:val="en-AU"/>
-              </w:rPr>
-              <w:t>Press “esc” key and confirm to return to the Start Page</w:t>
-            </w:r>
-          </w:p>
-        </w:tc>
-      </w:tr>
-      <w:tr>
-        <w:tc>
-          <w:tcPr>
-            <w:tcW w:w="754" w:type="dxa"/>
-            <w:shd w:val="clear" w:color="auto" w:fill="DEEAF6" w:themeFill="accent1" w:themeFillTint="33"/>
-          </w:tcPr>
-          <w:p>
-            <w:pPr>
-              <w:jc w:val="both"/>
-              <w:rPr>
-                <w:rFonts w:ascii="Times New Roman" w:hAnsi="Times New Roman" w:cs="Times New Roman"/>
-                <w:sz w:val="24"/>
-                <w:szCs w:val="24"/>
-                <w:lang w:val="en-AU"/>
-              </w:rPr>
-            </w:pPr>
-            <w:r>
-              <w:rPr>
-                <w:rFonts w:ascii="Times New Roman" w:hAnsi="Times New Roman" w:cs="Times New Roman"/>
-                <w:sz w:val="24"/>
-                <w:szCs w:val="24"/>
-                <w:lang w:val="en-AU"/>
-              </w:rPr>
-              <w:t>FR23</w:t>
-            </w:r>
-          </w:p>
-        </w:tc>
-        <w:tc>
-          <w:tcPr>
-            <w:tcW w:w="1563" w:type="dxa"/>
-            <w:vMerge/>
-            <w:shd w:val="clear" w:color="auto" w:fill="E7E6E6" w:themeFill="background2"/>
-          </w:tcPr>
-          <w:p>
-            <w:pPr>
-              <w:jc w:val="both"/>
-              <w:rPr>
-                <w:rFonts w:ascii="Times New Roman" w:hAnsi="Times New Roman" w:cs="Times New Roman"/>
-                <w:sz w:val="24"/>
-                <w:szCs w:val="24"/>
-                <w:lang w:val="en-AU"/>
-              </w:rPr>
-            </w:pPr>
-          </w:p>
-        </w:tc>
-        <w:tc>
-          <w:tcPr>
-            <w:tcW w:w="2945" w:type="dxa"/>
-          </w:tcPr>
-          <w:p>
-            <w:pPr>
-              <w:jc w:val="both"/>
-              <w:rPr>
-                <w:rFonts w:ascii="Times New Roman" w:hAnsi="Times New Roman" w:cs="Times New Roman"/>
-                <w:sz w:val="24"/>
-                <w:szCs w:val="24"/>
-                <w:lang w:val="en-AU"/>
-              </w:rPr>
-            </w:pPr>
-            <w:r>
-              <w:rPr>
-                <w:rFonts w:ascii="Times New Roman" w:hAnsi="Times New Roman" w:cs="Times New Roman"/>
-                <w:sz w:val="24"/>
-                <w:szCs w:val="24"/>
-                <w:lang w:val="en-AU"/>
-              </w:rPr>
               <w:t>Record top 10 scores</w:t>
             </w:r>
           </w:p>
         </w:tc>
         <w:tc>
           <w:tcPr>
-            <w:tcW w:w="4314" w:type="dxa"/>
+            <w:tcW w:w="5765" w:type="dxa"/>
           </w:tcPr>
           <w:p>
             <w:pPr>
@@ -7473,7 +6841,6 @@
                 <w:szCs w:val="24"/>
                 <w:lang w:val="en-AU"/>
               </w:rPr>
-              <w:lastRenderedPageBreak/>
               <w:t>U</w:t>
             </w:r>
             <w:r>
@@ -8005,6 +7372,7 @@
                 <w:szCs w:val="24"/>
                 <w:lang w:val="en-AU"/>
               </w:rPr>
+              <w:lastRenderedPageBreak/>
               <w:t>P02</w:t>
             </w:r>
           </w:p>
@@ -8815,12 +8183,43 @@
       <w:bookmarkStart w:id="20" w:name="h.c3kamxd9nib" w:colFirst="0" w:colLast="0"/>
       <w:bookmarkStart w:id="21" w:name="_Toc141114836"/>
       <w:bookmarkEnd w:id="20"/>
-      <w:r>
-        <w:rPr>
-          <w:rFonts w:ascii="Times New Roman" w:hAnsi="Times New Roman" w:cs="Times New Roman"/>
+    </w:p>
+    <w:p>
+      <w:pPr>
+        <w:rPr>
           <w:lang w:val="en-AU"/>
         </w:rPr>
-        <w:lastRenderedPageBreak/>
+      </w:pPr>
+    </w:p>
+    <w:p>
+      <w:pPr>
+        <w:rPr>
+          <w:lang w:val="en-AU"/>
+        </w:rPr>
+      </w:pPr>
+    </w:p>
+    <w:p>
+      <w:pPr>
+        <w:rPr>
+          <w:lang w:val="en-AU"/>
+        </w:rPr>
+      </w:pPr>
+    </w:p>
+    <w:p>
+      <w:pPr>
+        <w:pStyle w:val="Heading2"/>
+        <w:contextualSpacing w:val="0"/>
+        <w:jc w:val="both"/>
+        <w:rPr>
+          <w:rFonts w:ascii="Times New Roman" w:hAnsi="Times New Roman" w:cs="Times New Roman"/>
+          <w:lang w:val="en-AU"/>
+        </w:rPr>
+      </w:pPr>
+      <w:r>
+        <w:rPr>
+          <w:rFonts w:ascii="Times New Roman" w:hAnsi="Times New Roman" w:cs="Times New Roman"/>
+          <w:lang w:val="en-AU"/>
+        </w:rPr>
         <w:t>2.3 Use case diagram</w:t>
       </w:r>
       <w:bookmarkEnd w:id="21"/>
@@ -8828,6 +8227,13 @@
     <w:p>
       <w:pPr>
         <w:rPr>
+          <w:lang w:val="en-AU"/>
+        </w:rPr>
+      </w:pPr>
+    </w:p>
+    <w:p>
+      <w:pPr>
+        <w:rPr>
           <w:rFonts w:ascii="Times New Roman" w:hAnsi="Times New Roman" w:cs="Times New Roman"/>
           <w:lang w:val="en-AU"/>
         </w:rPr>
@@ -8838,11 +8244,12 @@
           <w:noProof/>
           <w:lang w:val="en-AU"/>
         </w:rPr>
+        <w:lastRenderedPageBreak/>
         <w:drawing>
-          <wp:inline distT="0" distB="0" distL="0" distR="0" wp14:anchorId="10C44BE4" wp14:editId="1E9FEB29">
-            <wp:extent cx="6379029" cy="7691120"/>
-            <wp:effectExtent l="0" t="0" r="0" b="5080"/>
-            <wp:docPr id="806480537" name="Picture 2"/>
+          <wp:inline distT="0" distB="0" distL="0" distR="0" wp14:anchorId="572F6B7D" wp14:editId="62D55CD0">
+            <wp:extent cx="5942965" cy="7789984"/>
+            <wp:effectExtent l="0" t="0" r="635" b="0"/>
+            <wp:docPr id="686956707" name="Picture 1"/>
             <wp:cNvGraphicFramePr>
               <a:graphicFrameLocks xmlns:a="http://schemas.openxmlformats.org/drawingml/2006/main" noChangeAspect="1"/>
             </wp:cNvGraphicFramePr>
@@ -8850,7 +8257,7 @@
               <a:graphicData uri="http://schemas.openxmlformats.org/drawingml/2006/picture">
                 <pic:pic xmlns:pic="http://schemas.openxmlformats.org/drawingml/2006/picture">
                   <pic:nvPicPr>
-                    <pic:cNvPr id="806480537" name="Picture 806480537"/>
+                    <pic:cNvPr id="686956707" name="Picture 686956707"/>
                     <pic:cNvPicPr/>
                   </pic:nvPicPr>
                   <pic:blipFill>
@@ -8868,7 +8275,7 @@
                   <pic:spPr>
                     <a:xfrm>
                       <a:off x="0" y="0"/>
-                      <a:ext cx="6393116" cy="7708105"/>
+                      <a:ext cx="5950748" cy="7800186"/>
                     </a:xfrm>
                     <a:prstGeom prst="rect">
                       <a:avLst/>
@@ -8880,14 +8287,6 @@
           </wp:inline>
         </w:drawing>
       </w:r>
-    </w:p>
-    <w:p>
-      <w:pPr>
-        <w:rPr>
-          <w:rFonts w:ascii="Times New Roman" w:hAnsi="Times New Roman" w:cs="Times New Roman"/>
-          <w:lang w:val="en-AU"/>
-        </w:rPr>
-      </w:pPr>
     </w:p>
     <w:p>
       <w:pPr>
@@ -9007,7 +8406,7 @@
                 <w:szCs w:val="24"/>
                 <w:lang w:val="en-AU"/>
               </w:rPr>
-              <w:t>Control Tetris Game</w:t>
+              <w:t>Control Game</w:t>
             </w:r>
           </w:p>
         </w:tc>
@@ -9287,7 +8686,44 @@
                 <w:szCs w:val="24"/>
                 <w:lang w:val="en-AU"/>
               </w:rPr>
-              <w:t xml:space="preserve">Might be interrupted by “Stop game” use case </w:t>
+              <w:t>Might be interrupted by “Stop game” use case</w:t>
+            </w:r>
+            <w:r>
+              <w:rPr>
+                <w:rFonts w:ascii="Times New Roman" w:hAnsi="Times New Roman" w:cs="Times New Roman"/>
+                <w:sz w:val="24"/>
+                <w:szCs w:val="24"/>
+                <w:lang w:val="en-AU"/>
+              </w:rPr>
+              <w:t>.</w:t>
+            </w:r>
+            <w:r>
+              <w:rPr>
+                <w:rFonts w:ascii="Times New Roman" w:hAnsi="Times New Roman" w:cs="Times New Roman"/>
+                <w:sz w:val="24"/>
+                <w:szCs w:val="24"/>
+                <w:lang w:val="en-AU"/>
+              </w:rPr>
+              <w:t xml:space="preserve"> </w:t>
+            </w:r>
+          </w:p>
+          <w:p>
+            <w:pPr>
+              <w:rPr>
+                <w:rFonts w:ascii="Times New Roman" w:hAnsi="Times New Roman" w:cs="Times New Roman"/>
+                <w:sz w:val="24"/>
+                <w:szCs w:val="24"/>
+                <w:lang w:val="en-AU"/>
+              </w:rPr>
+            </w:pPr>
+            <w:r>
+              <w:rPr>
+                <w:rFonts w:ascii="Times New Roman" w:hAnsi="Times New Roman" w:cs="Times New Roman"/>
+                <w:sz w:val="24"/>
+                <w:szCs w:val="24"/>
+                <w:lang w:val="en-AU"/>
+              </w:rPr>
+              <w:t>Includes these use cases: Move blocks, rotate block, increase speed</w:t>
             </w:r>
           </w:p>
         </w:tc>
@@ -9493,43 +8929,7 @@
                 <w:szCs w:val="24"/>
                 <w:lang w:val="en-AU"/>
               </w:rPr>
-              <w:t>If t</w:t>
-            </w:r>
-            <w:r>
-              <w:rPr>
-                <w:rFonts w:ascii="Times New Roman" w:hAnsi="Times New Roman" w:cs="Times New Roman"/>
-                <w:sz w:val="24"/>
-                <w:szCs w:val="24"/>
-                <w:lang w:val="en-AU"/>
-              </w:rPr>
-              <w:t>he player</w:t>
-            </w:r>
-            <w:r>
-              <w:rPr>
-                <w:rFonts w:ascii="Times New Roman" w:hAnsi="Times New Roman" w:cs="Times New Roman"/>
-                <w:sz w:val="24"/>
-                <w:szCs w:val="24"/>
-                <w:lang w:val="en-AU"/>
-              </w:rPr>
-              <w:t xml:space="preserve"> is</w:t>
-            </w:r>
-            <w:r>
-              <w:rPr>
-                <w:rFonts w:ascii="Times New Roman" w:hAnsi="Times New Roman" w:cs="Times New Roman"/>
-                <w:sz w:val="24"/>
-                <w:szCs w:val="24"/>
-                <w:lang w:val="en-AU"/>
-              </w:rPr>
-              <w:t xml:space="preserve"> in top 10 high score</w:t>
-            </w:r>
-            <w:r>
-              <w:rPr>
-                <w:rFonts w:ascii="Times New Roman" w:hAnsi="Times New Roman" w:cs="Times New Roman"/>
-                <w:sz w:val="24"/>
-                <w:szCs w:val="24"/>
-                <w:lang w:val="en-AU"/>
-              </w:rPr>
-              <w:t>, their name and score must be recoded and updated on “Top 10 Players” table</w:t>
+              <w:t>If the player is in top 10 high score, their name and score must be recoded and updated on “Top 10 Players” table</w:t>
             </w:r>
           </w:p>
         </w:tc>
@@ -9794,171 +9194,16 @@
           </w:p>
           <w:p>
             <w:pPr>
-              <w:jc w:val="both"/>
-              <w:rPr>
-                <w:rFonts w:ascii="Times New Roman" w:hAnsi="Times New Roman" w:cs="Times New Roman"/>
-                <w:sz w:val="24"/>
-                <w:szCs w:val="24"/>
-                <w:lang w:val="en-AU"/>
-              </w:rPr>
-            </w:pPr>
-          </w:p>
-          <w:p>
-            <w:pPr>
-              <w:jc w:val="both"/>
-              <w:rPr>
-                <w:rFonts w:ascii="Times New Roman" w:hAnsi="Times New Roman" w:cs="Times New Roman"/>
-                <w:sz w:val="24"/>
-                <w:szCs w:val="24"/>
-                <w:lang w:val="en-AU"/>
-              </w:rPr>
-            </w:pPr>
-          </w:p>
-          <w:p>
-            <w:pPr>
               <w:pStyle w:val="ListParagraph"/>
-              <w:numPr>
-                <w:ilvl w:val="0"/>
-                <w:numId w:val="6"/>
-              </w:numPr>
-              <w:jc w:val="both"/>
-              <w:rPr>
-                <w:rFonts w:ascii="Times New Roman" w:hAnsi="Times New Roman" w:cs="Times New Roman"/>
-                <w:sz w:val="24"/>
-                <w:szCs w:val="24"/>
-                <w:lang w:val="en-AU"/>
-              </w:rPr>
-            </w:pPr>
-            <w:r>
-              <w:rPr>
-                <w:rFonts w:ascii="Times New Roman" w:hAnsi="Times New Roman" w:cs="Times New Roman"/>
-                <w:sz w:val="24"/>
-                <w:szCs w:val="24"/>
-                <w:lang w:val="en-AU"/>
-              </w:rPr>
-              <w:t>The player press</w:t>
-            </w:r>
-            <w:r>
-              <w:rPr>
-                <w:rFonts w:ascii="Times New Roman" w:hAnsi="Times New Roman" w:cs="Times New Roman"/>
-                <w:sz w:val="24"/>
-                <w:szCs w:val="24"/>
-                <w:lang w:val="en-AU"/>
-              </w:rPr>
-              <w:t>es</w:t>
-            </w:r>
-            <w:r>
-              <w:rPr>
-                <w:rFonts w:ascii="Times New Roman" w:hAnsi="Times New Roman" w:cs="Times New Roman"/>
-                <w:sz w:val="24"/>
-                <w:szCs w:val="24"/>
-                <w:lang w:val="en-AU"/>
-              </w:rPr>
-              <w:t xml:space="preserve"> “P” to pause the game</w:t>
-            </w:r>
-            <w:r>
-              <w:rPr>
-                <w:rFonts w:ascii="Times New Roman" w:hAnsi="Times New Roman" w:cs="Times New Roman"/>
-                <w:sz w:val="24"/>
-                <w:szCs w:val="24"/>
-                <w:lang w:val="en-AU"/>
-              </w:rPr>
-              <w:t xml:space="preserve"> </w:t>
-            </w:r>
-          </w:p>
-          <w:p>
-            <w:pPr>
-              <w:jc w:val="both"/>
-              <w:rPr>
-                <w:rFonts w:ascii="Times New Roman" w:hAnsi="Times New Roman" w:cs="Times New Roman"/>
-                <w:sz w:val="24"/>
-                <w:szCs w:val="24"/>
-                <w:lang w:val="en-AU"/>
-              </w:rPr>
-            </w:pPr>
-          </w:p>
-          <w:p>
-            <w:pPr>
-              <w:pStyle w:val="ListParagraph"/>
-              <w:numPr>
-                <w:ilvl w:val="0"/>
-                <w:numId w:val="6"/>
-              </w:numPr>
-              <w:jc w:val="both"/>
-              <w:rPr>
-                <w:rFonts w:ascii="Times New Roman" w:hAnsi="Times New Roman" w:cs="Times New Roman"/>
-                <w:sz w:val="24"/>
-                <w:szCs w:val="24"/>
-                <w:lang w:val="en-AU"/>
-              </w:rPr>
-            </w:pPr>
-            <w:r>
-              <w:rPr>
-                <w:rFonts w:ascii="Times New Roman" w:hAnsi="Times New Roman" w:cs="Times New Roman"/>
-                <w:sz w:val="24"/>
-                <w:szCs w:val="24"/>
-                <w:lang w:val="en-AU"/>
-              </w:rPr>
-              <w:t>The player loses the game</w:t>
-            </w:r>
-          </w:p>
-          <w:p>
-            <w:pPr>
-              <w:jc w:val="both"/>
-              <w:rPr>
-                <w:rFonts w:ascii="Times New Roman" w:hAnsi="Times New Roman" w:cs="Times New Roman"/>
-                <w:sz w:val="24"/>
-                <w:szCs w:val="24"/>
-                <w:lang w:val="en-AU"/>
-              </w:rPr>
-            </w:pPr>
-          </w:p>
-          <w:p>
-            <w:pPr>
-              <w:jc w:val="both"/>
-              <w:rPr>
-                <w:rFonts w:ascii="Times New Roman" w:hAnsi="Times New Roman" w:cs="Times New Roman"/>
-                <w:sz w:val="24"/>
-                <w:szCs w:val="24"/>
-                <w:lang w:val="en-AU"/>
-              </w:rPr>
-            </w:pPr>
-          </w:p>
-          <w:p>
-            <w:pPr>
-              <w:jc w:val="both"/>
-              <w:rPr>
-                <w:rFonts w:ascii="Times New Roman" w:hAnsi="Times New Roman" w:cs="Times New Roman"/>
-                <w:sz w:val="24"/>
-                <w:szCs w:val="24"/>
-                <w:lang w:val="en-AU"/>
-              </w:rPr>
-            </w:pPr>
-          </w:p>
-          <w:p>
-            <w:pPr>
-              <w:pStyle w:val="ListParagraph"/>
-              <w:numPr>
-                <w:ilvl w:val="0"/>
-                <w:numId w:val="6"/>
-              </w:numPr>
-              <w:jc w:val="both"/>
-              <w:rPr>
-                <w:rFonts w:ascii="Times New Roman" w:hAnsi="Times New Roman" w:cs="Times New Roman"/>
-                <w:sz w:val="24"/>
-                <w:szCs w:val="24"/>
-                <w:lang w:val="en-AU"/>
-              </w:rPr>
-            </w:pPr>
-            <w:r>
-              <w:rPr>
-                <w:rFonts w:ascii="Times New Roman" w:hAnsi="Times New Roman" w:cs="Times New Roman"/>
-                <w:sz w:val="24"/>
-                <w:szCs w:val="24"/>
-                <w:lang w:val="en-AU"/>
-              </w:rPr>
-              <w:t>The player presses “ESC” and confirms to exit the game</w:t>
-            </w:r>
+              <w:ind w:left="360"/>
+              <w:jc w:val="both"/>
+              <w:rPr>
+                <w:rFonts w:ascii="Times New Roman" w:hAnsi="Times New Roman" w:cs="Times New Roman"/>
+                <w:sz w:val="24"/>
+                <w:szCs w:val="24"/>
+                <w:lang w:val="en-AU"/>
+              </w:rPr>
+            </w:pPr>
           </w:p>
         </w:tc>
         <w:tc>
@@ -10175,162 +9420,6 @@
               <w:t>player score.</w:t>
             </w:r>
           </w:p>
-          <w:p>
-            <w:pPr>
-              <w:pStyle w:val="ListParagraph"/>
-              <w:ind w:left="360"/>
-              <w:rPr>
-                <w:rFonts w:ascii="Times New Roman" w:hAnsi="Times New Roman" w:cs="Times New Roman"/>
-                <w:sz w:val="24"/>
-                <w:szCs w:val="24"/>
-                <w:lang w:val="en-AU"/>
-              </w:rPr>
-            </w:pPr>
-          </w:p>
-          <w:p>
-            <w:pPr>
-              <w:rPr>
-                <w:rFonts w:ascii="Times New Roman" w:hAnsi="Times New Roman" w:cs="Times New Roman"/>
-                <w:sz w:val="24"/>
-                <w:szCs w:val="24"/>
-                <w:lang w:val="en-AU"/>
-              </w:rPr>
-            </w:pPr>
-            <w:r>
-              <w:rPr>
-                <w:rFonts w:ascii="Times New Roman" w:hAnsi="Times New Roman" w:cs="Times New Roman"/>
-                <w:sz w:val="24"/>
-                <w:szCs w:val="24"/>
-                <w:lang w:val="en-AU"/>
-              </w:rPr>
-              <w:t xml:space="preserve">3.1 </w:t>
-            </w:r>
-            <w:r>
-              <w:rPr>
-                <w:rFonts w:ascii="Times New Roman" w:hAnsi="Times New Roman" w:cs="Times New Roman"/>
-                <w:sz w:val="24"/>
-                <w:szCs w:val="24"/>
-                <w:lang w:val="en-AU"/>
-              </w:rPr>
-              <w:t>The system pauses and resumes the game</w:t>
-            </w:r>
-          </w:p>
-          <w:p>
-            <w:pPr>
-              <w:rPr>
-                <w:rFonts w:ascii="Times New Roman" w:hAnsi="Times New Roman" w:cs="Times New Roman"/>
-                <w:sz w:val="24"/>
-                <w:szCs w:val="24"/>
-                <w:lang w:val="en-AU"/>
-              </w:rPr>
-            </w:pPr>
-          </w:p>
-          <w:p>
-            <w:pPr>
-              <w:rPr>
-                <w:rFonts w:ascii="Times New Roman" w:hAnsi="Times New Roman" w:cs="Times New Roman"/>
-                <w:sz w:val="24"/>
-                <w:szCs w:val="24"/>
-                <w:lang w:val="en-AU"/>
-              </w:rPr>
-            </w:pPr>
-          </w:p>
-          <w:p>
-            <w:pPr>
-              <w:rPr>
-                <w:rFonts w:ascii="Times New Roman" w:hAnsi="Times New Roman" w:cs="Times New Roman"/>
-                <w:sz w:val="24"/>
-                <w:szCs w:val="24"/>
-                <w:lang w:val="en-AU"/>
-              </w:rPr>
-            </w:pPr>
-            <w:r>
-              <w:rPr>
-                <w:rFonts w:ascii="Times New Roman" w:hAnsi="Times New Roman" w:cs="Times New Roman"/>
-                <w:sz w:val="24"/>
-                <w:szCs w:val="24"/>
-                <w:lang w:val="en-AU"/>
-              </w:rPr>
-              <w:t>4.1 If player’s score is in top 10, the system pops up a dialog box that allows user to input their name.</w:t>
-            </w:r>
-          </w:p>
-          <w:p>
-            <w:pPr>
-              <w:rPr>
-                <w:rFonts w:ascii="Times New Roman" w:hAnsi="Times New Roman" w:cs="Times New Roman"/>
-                <w:sz w:val="24"/>
-                <w:szCs w:val="24"/>
-                <w:lang w:val="en-AU"/>
-              </w:rPr>
-            </w:pPr>
-            <w:r>
-              <w:rPr>
-                <w:rFonts w:ascii="Times New Roman" w:hAnsi="Times New Roman" w:cs="Times New Roman"/>
-                <w:sz w:val="24"/>
-                <w:szCs w:val="24"/>
-                <w:lang w:val="en-AU"/>
-              </w:rPr>
-              <w:t>4.2 The system returns to the Start-up page</w:t>
-            </w:r>
-          </w:p>
-          <w:p>
-            <w:pPr>
-              <w:rPr>
-                <w:rFonts w:ascii="Times New Roman" w:hAnsi="Times New Roman" w:cs="Times New Roman"/>
-                <w:sz w:val="24"/>
-                <w:szCs w:val="24"/>
-                <w:lang w:val="en-AU"/>
-              </w:rPr>
-            </w:pPr>
-          </w:p>
-          <w:p>
-            <w:pPr>
-              <w:pStyle w:val="ListParagraph"/>
-              <w:numPr>
-                <w:ilvl w:val="1"/>
-                <w:numId w:val="6"/>
-              </w:numPr>
-              <w:rPr>
-                <w:rFonts w:ascii="Times New Roman" w:hAnsi="Times New Roman" w:cs="Times New Roman"/>
-                <w:sz w:val="24"/>
-                <w:szCs w:val="24"/>
-                <w:lang w:val="en-AU"/>
-              </w:rPr>
-            </w:pPr>
-            <w:r>
-              <w:rPr>
-                <w:rFonts w:ascii="Times New Roman" w:hAnsi="Times New Roman" w:cs="Times New Roman"/>
-                <w:sz w:val="24"/>
-                <w:szCs w:val="24"/>
-                <w:lang w:val="en-AU"/>
-              </w:rPr>
-              <w:t>The system pops up a dialog box for confirmation of the exit</w:t>
-            </w:r>
-          </w:p>
-          <w:p>
-            <w:pPr>
-              <w:pStyle w:val="ListParagraph"/>
-              <w:numPr>
-                <w:ilvl w:val="1"/>
-                <w:numId w:val="6"/>
-              </w:numPr>
-              <w:rPr>
-                <w:rFonts w:ascii="Times New Roman" w:hAnsi="Times New Roman" w:cs="Times New Roman"/>
-                <w:sz w:val="24"/>
-                <w:szCs w:val="24"/>
-                <w:lang w:val="en-AU"/>
-              </w:rPr>
-            </w:pPr>
-            <w:r>
-              <w:rPr>
-                <w:rFonts w:ascii="Times New Roman" w:hAnsi="Times New Roman" w:cs="Times New Roman"/>
-                <w:sz w:val="24"/>
-                <w:szCs w:val="24"/>
-                <w:lang w:val="en-AU"/>
-              </w:rPr>
-              <w:t>The system returns to the Start-up page</w:t>
-            </w:r>
-          </w:p>
         </w:tc>
       </w:tr>
       <w:tr>
@@ -10433,6 +9522,7 @@
           <w:rFonts w:ascii="Times New Roman" w:hAnsi="Times New Roman" w:cs="Times New Roman"/>
           <w:lang w:val="en-AU"/>
         </w:rPr>
+        <w:lastRenderedPageBreak/>
         <w:t>2.</w:t>
       </w:r>
       <w:r>
@@ -10465,10 +9555,10 @@
           <w:lang w:val="en-AU"/>
         </w:rPr>
         <w:drawing>
-          <wp:inline distT="0" distB="0" distL="0" distR="0" wp14:anchorId="0B90194C" wp14:editId="759B4EA3">
-            <wp:extent cx="4429897" cy="7659958"/>
-            <wp:effectExtent l="0" t="0" r="2540" b="0"/>
-            <wp:docPr id="24617891" name="Picture 4"/>
+          <wp:inline distT="0" distB="0" distL="0" distR="0" wp14:anchorId="4C20E812" wp14:editId="76CA5591">
+            <wp:extent cx="4703885" cy="7825105"/>
+            <wp:effectExtent l="0" t="0" r="0" b="0"/>
+            <wp:docPr id="1282408610" name="Picture 2"/>
             <wp:cNvGraphicFramePr>
               <a:graphicFrameLocks xmlns:a="http://schemas.openxmlformats.org/drawingml/2006/main" noChangeAspect="1"/>
             </wp:cNvGraphicFramePr>
@@ -10476,7 +9566,7 @@
               <a:graphicData uri="http://schemas.openxmlformats.org/drawingml/2006/picture">
                 <pic:pic xmlns:pic="http://schemas.openxmlformats.org/drawingml/2006/picture">
                   <pic:nvPicPr>
-                    <pic:cNvPr id="24617891" name="Picture 24617891"/>
+                    <pic:cNvPr id="1282408610" name="Picture 1282408610"/>
                     <pic:cNvPicPr/>
                   </pic:nvPicPr>
                   <pic:blipFill>
@@ -10494,7 +9584,7 @@
                   <pic:spPr>
                     <a:xfrm>
                       <a:off x="0" y="0"/>
-                      <a:ext cx="4450989" cy="7696430"/>
+                      <a:ext cx="4710831" cy="7836659"/>
                     </a:xfrm>
                     <a:prstGeom prst="rect">
                       <a:avLst/>
@@ -10530,6 +9620,7 @@
           <w:rFonts w:ascii="Times New Roman" w:hAnsi="Times New Roman" w:cs="Times New Roman"/>
           <w:lang w:val="en-AU"/>
         </w:rPr>
+        <w:lastRenderedPageBreak/>
         <w:t>3</w:t>
       </w:r>
       <w:r>
@@ -12731,26 +11822,6 @@
 </file>
 
 <file path=customXml/item1.xml><?xml version="1.0" encoding="utf-8"?>
-<p:properties xmlns:p="http://schemas.microsoft.com/office/2006/metadata/properties" xmlns:xsi="http://www.w3.org/2001/XMLSchema-instance" xmlns:pc="http://schemas.microsoft.com/office/infopath/2007/PartnerControls">
-  <documentManagement>
-    <lcf76f155ced4ddcb4097134ff3c332f xmlns="6f9b473b-91bb-4d9c-9684-671ec8c1f3ce">
-      <Terms xmlns="http://schemas.microsoft.com/office/infopath/2007/PartnerControls"/>
-    </lcf76f155ced4ddcb4097134ff3c332f>
-    <TaxCatchAll xmlns="c3b83cc7-babd-4f96-8313-97a6bd93fbab" xsi:nil="true"/>
-  </documentManagement>
-</p:properties>
-</file>
-
-<file path=customXml/item2.xml><?xml version="1.0" encoding="utf-8"?>
-<?mso-contentType ?>
-<FormTemplates xmlns="http://schemas.microsoft.com/sharepoint/v3/contenttype/forms">
-  <Display>DocumentLibraryForm</Display>
-  <Edit>DocumentLibraryForm</Edit>
-  <New>DocumentLibraryForm</New>
-</FormTemplates>
-</file>
-
-<file path=customXml/item3.xml><?xml version="1.0" encoding="utf-8"?>
 <ct:contentTypeSchema xmlns:ct="http://schemas.microsoft.com/office/2006/metadata/contentType" xmlns:ma="http://schemas.microsoft.com/office/2006/metadata/properties/metaAttributes" ct:_="" ma:_="" ma:contentTypeName="Document" ma:contentTypeID="0x01010005DF83431C14B942825B0D33071DC254" ma:contentTypeVersion="17" ma:contentTypeDescription="Create a new document." ma:contentTypeScope="" ma:versionID="e0871ac1cc1d7c83eac81ad91d52d384">
   <xsd:schema xmlns:xsd="http://www.w3.org/2001/XMLSchema" xmlns:xs="http://www.w3.org/2001/XMLSchema" xmlns:p="http://schemas.microsoft.com/office/2006/metadata/properties" xmlns:ns2="6f9b473b-91bb-4d9c-9684-671ec8c1f3ce" xmlns:ns3="c3b83cc7-babd-4f96-8313-97a6bd93fbab" targetNamespace="http://schemas.microsoft.com/office/2006/metadata/properties" ma:root="true" ma:fieldsID="20c39d81b920016cd6b9b5992ebcf212" ns2:_="" ns3:_="">
     <xsd:import namespace="6f9b473b-91bb-4d9c-9684-671ec8c1f3ce"/>
@@ -12999,26 +12070,27 @@
 </ct:contentTypeSchema>
 </file>
 
-<file path=customXml/itemProps1.xml><?xml version="1.0" encoding="utf-8"?>
-<ds:datastoreItem xmlns:ds="http://schemas.openxmlformats.org/officeDocument/2006/customXml" ds:itemID="{514FE168-1793-424D-969F-AC376219BE68}">
-  <ds:schemaRefs>
-    <ds:schemaRef ds:uri="http://schemas.microsoft.com/office/2006/metadata/properties"/>
-    <ds:schemaRef ds:uri="http://schemas.microsoft.com/office/infopath/2007/PartnerControls"/>
-    <ds:schemaRef ds:uri="6f9b473b-91bb-4d9c-9684-671ec8c1f3ce"/>
-    <ds:schemaRef ds:uri="c3b83cc7-babd-4f96-8313-97a6bd93fbab"/>
-  </ds:schemaRefs>
-</ds:datastoreItem>
+<file path=customXml/item2.xml><?xml version="1.0" encoding="utf-8"?>
+<?mso-contentType ?>
+<FormTemplates xmlns="http://schemas.microsoft.com/sharepoint/v3/contenttype/forms">
+  <Display>DocumentLibraryForm</Display>
+  <Edit>DocumentLibraryForm</Edit>
+  <New>DocumentLibraryForm</New>
+</FormTemplates>
 </file>
 
-<file path=customXml/itemProps2.xml><?xml version="1.0" encoding="utf-8"?>
-<ds:datastoreItem xmlns:ds="http://schemas.openxmlformats.org/officeDocument/2006/customXml" ds:itemID="{0706489E-4B78-4F48-942B-FDEAA6BC1BFF}">
-  <ds:schemaRefs>
-    <ds:schemaRef ds:uri="http://schemas.microsoft.com/sharepoint/v3/contenttype/forms"/>
-  </ds:schemaRefs>
-</ds:datastoreItem>
+<file path=customXml/item3.xml><?xml version="1.0" encoding="utf-8"?>
+<p:properties xmlns:p="http://schemas.microsoft.com/office/2006/metadata/properties" xmlns:xsi="http://www.w3.org/2001/XMLSchema-instance" xmlns:pc="http://schemas.microsoft.com/office/infopath/2007/PartnerControls">
+  <documentManagement>
+    <lcf76f155ced4ddcb4097134ff3c332f xmlns="6f9b473b-91bb-4d9c-9684-671ec8c1f3ce">
+      <Terms xmlns="http://schemas.microsoft.com/office/infopath/2007/PartnerControls"/>
+    </lcf76f155ced4ddcb4097134ff3c332f>
+    <TaxCatchAll xmlns="c3b83cc7-babd-4f96-8313-97a6bd93fbab" xsi:nil="true"/>
+  </documentManagement>
+</p:properties>
 </file>
 
-<file path=customXml/itemProps3.xml><?xml version="1.0" encoding="utf-8"?>
+<file path=customXml/itemProps1.xml><?xml version="1.0" encoding="utf-8"?>
 <ds:datastoreItem xmlns:ds="http://schemas.openxmlformats.org/officeDocument/2006/customXml" ds:itemID="{A2E7BB34-13D5-4CBB-9A3B-51A456F8AA7C}">
   <ds:schemaRefs>
     <ds:schemaRef ds:uri="http://schemas.microsoft.com/office/2006/metadata/contentType"/>
@@ -13037,6 +12109,25 @@
 </ds:datastoreItem>
 </file>
 
+<file path=customXml/itemProps2.xml><?xml version="1.0" encoding="utf-8"?>
+<ds:datastoreItem xmlns:ds="http://schemas.openxmlformats.org/officeDocument/2006/customXml" ds:itemID="{0706489E-4B78-4F48-942B-FDEAA6BC1BFF}">
+  <ds:schemaRefs>
+    <ds:schemaRef ds:uri="http://schemas.microsoft.com/sharepoint/v3/contenttype/forms"/>
+  </ds:schemaRefs>
+</ds:datastoreItem>
+</file>
+
+<file path=customXml/itemProps3.xml><?xml version="1.0" encoding="utf-8"?>
+<ds:datastoreItem xmlns:ds="http://schemas.openxmlformats.org/officeDocument/2006/customXml" ds:itemID="{514FE168-1793-424D-969F-AC376219BE68}">
+  <ds:schemaRefs>
+    <ds:schemaRef ds:uri="http://schemas.microsoft.com/office/2006/metadata/properties"/>
+    <ds:schemaRef ds:uri="http://schemas.microsoft.com/office/infopath/2007/PartnerControls"/>
+    <ds:schemaRef ds:uri="6f9b473b-91bb-4d9c-9684-671ec8c1f3ce"/>
+    <ds:schemaRef ds:uri="c3b83cc7-babd-4f96-8313-97a6bd93fbab"/>
+  </ds:schemaRefs>
+</ds:datastoreItem>
+</file>
+
 <file path=docMetadata/LabelInfo.xml><?xml version="1.0" encoding="utf-8"?>
 <clbl:labelList xmlns:clbl="http://schemas.microsoft.com/office/2020/mipLabelMetadata">
   <clbl:label id="{adaa4be3-f650-4692-881a-64ae220cbceb}" enabled="1" method="Standard" siteId="{5a7cc8ab-a4dc-4f9b-bf60-66714049ad62}" removed="0"/>

</xml_diff>